<commit_message>
Agregando archivo de estudio de viabilidad y actualizando el project (agregado de barras indicatorias de adelanto o atraso en las tareas)
</commit_message>
<xml_diff>
--- a/Archivos trabajo integrador/Estudio de viabilidad.docx
+++ b/Archivos trabajo integrador/Estudio de viabilidad.docx
@@ -19,100 +19,388 @@
     </w:p>
     <w:p>
       <w:pPr>
-        <w:rPr>
-          <w:lang w:val="es-ES"/>
-        </w:rPr>
-      </w:pPr>
-    </w:p>
-    <w:p>
-      <w:pPr>
         <w:pStyle w:val="Heading1"/>
         <w:jc w:val="center"/>
         <w:rPr>
           <w:sz w:val="40"/>
-          <w:szCs w:val="40"/>
-          <w:lang w:val="es-ES"/>
-        </w:rPr>
-      </w:pPr>
-      <w:r>
+          <w:lang w:val="es-ES"/>
+        </w:rPr>
+      </w:pPr>
+      <w:r>
+        <w:rPr>
+          <w:sz w:val="40"/>
+          <w:lang w:val="es-ES"/>
+        </w:rPr>
+        <w:t>Objetivos</w:t>
+      </w:r>
+    </w:p>
+    <w:p>
+      <w:pPr>
+        <w:rPr>
+          <w:sz w:val="28"/>
+          <w:lang w:val="es-ES"/>
+        </w:rPr>
+      </w:pPr>
+      <w:r>
+        <w:rPr>
+          <w:sz w:val="28"/>
+          <w:lang w:val="es-ES"/>
+        </w:rPr>
+        <w:t>El objetivo principal de este proyecto es el remplazo del sistema actual de despacho de alumnos por un sistema informático con base de datos. También se encuentran dentro de ese objetivo la reducción de costos económicos y temporales que exige el sistema actual a la hora de almacenar, buscar y borrar datos.</w:t>
+      </w:r>
+    </w:p>
+    <w:p>
+      <w:pPr>
+        <w:pStyle w:val="Heading1"/>
+        <w:jc w:val="center"/>
+        <w:rPr>
+          <w:sz w:val="40"/>
+          <w:lang w:val="es-ES"/>
+        </w:rPr>
+      </w:pPr>
+      <w:r>
+        <w:rPr>
+          <w:sz w:val="40"/>
+          <w:lang w:val="es-ES"/>
+        </w:rPr>
+        <w:t>Justificación</w:t>
+      </w:r>
+    </w:p>
+    <w:p>
+      <w:pPr>
+        <w:rPr>
+          <w:sz w:val="28"/>
+          <w:lang w:val="es-ES"/>
+        </w:rPr>
+      </w:pPr>
+      <w:r>
+        <w:rPr>
+          <w:sz w:val="28"/>
+          <w:lang w:val="es-ES"/>
+        </w:rPr>
+        <w:t>Las justificaciones para este proyecto abarcan los apartados económicos, temporales, seguridad de información y operacional.</w:t>
+      </w:r>
+    </w:p>
+    <w:p>
+      <w:pPr>
+        <w:rPr>
+          <w:sz w:val="28"/>
+          <w:lang w:val="es-ES"/>
+        </w:rPr>
+      </w:pPr>
+      <w:r>
+        <w:rPr>
+          <w:sz w:val="28"/>
+          <w:lang w:val="es-ES"/>
+        </w:rPr>
+        <w:t>En materia económica, se busca que el proyecto genere importantes reducciones en los gastos económicos. Esto se consigue gracias a que el programa no requiere de estar constantemente imprimiendo todos los datos.</w:t>
+      </w:r>
+    </w:p>
+    <w:p>
+      <w:pPr>
+        <w:rPr>
+          <w:sz w:val="28"/>
+          <w:lang w:val="es-ES"/>
+        </w:rPr>
+      </w:pPr>
+      <w:r>
+        <w:rPr>
+          <w:sz w:val="28"/>
+          <w:lang w:val="es-ES"/>
+        </w:rPr>
+        <w:t>En el ámbito temporal, la aplicación va a disminuir la cantidad de tiempo utilizada para realizar las operaciones de guardar, agregar y borrar archivos.</w:t>
+      </w:r>
+    </w:p>
+    <w:p>
+      <w:pPr>
+        <w:rPr>
+          <w:sz w:val="28"/>
+          <w:lang w:val="es-ES"/>
+        </w:rPr>
+      </w:pPr>
+      <w:r>
+        <w:rPr>
+          <w:sz w:val="28"/>
+          <w:lang w:val="es-ES"/>
+        </w:rPr>
+        <w:t>En el apartado operacional, el software va a permitir que los trabajadores, sean más efectivos ya que les podrá aliviar la carga de cada tarea haciendo que sean más productivos por más tiempo.</w:t>
+      </w:r>
+    </w:p>
+    <w:p>
+      <w:pPr>
+        <w:rPr>
+          <w:sz w:val="28"/>
+          <w:lang w:val="es-ES"/>
+        </w:rPr>
+      </w:pPr>
+      <w:r>
+        <w:rPr>
+          <w:sz w:val="28"/>
+          <w:lang w:val="es-ES"/>
+        </w:rPr>
+        <w:t>En el tema de seguridad de información, la base de datos solo podrá ser accedida a través de contraseña que solo poseerá el personal de despacho de alumnos. Este sistema, a diferencia del formato papel, no será tan susceptible a pérdidas o deterioro del propio papel ya que estará guardado en un disco duro.</w:t>
+      </w:r>
+    </w:p>
+    <w:p>
+      <w:pPr>
+        <w:pStyle w:val="Heading1"/>
+        <w:jc w:val="center"/>
+        <w:rPr>
+          <w:sz w:val="40"/>
+          <w:lang w:val="es-ES"/>
+        </w:rPr>
+      </w:pPr>
+      <w:r>
+        <w:rPr>
+          <w:sz w:val="40"/>
+          <w:lang w:val="es-ES"/>
+        </w:rPr>
+        <w:t>Alcance del proyecto</w:t>
+      </w:r>
+    </w:p>
+    <w:p>
+      <w:pPr>
+        <w:rPr>
+          <w:sz w:val="28"/>
+          <w:lang w:val="es-ES"/>
+        </w:rPr>
+      </w:pPr>
+      <w:r>
+        <w:rPr>
+          <w:sz w:val="28"/>
+          <w:lang w:val="es-ES"/>
+        </w:rPr>
+        <w:t>Las funcionalidades que poseerá el programa son las de guardar, consultar y eliminar registros de alumnos. Mientras que la base de datos podrá almacenará los datos enviados desde la aplicación.</w:t>
+      </w:r>
+    </w:p>
+    <w:p>
+      <w:pPr>
+        <w:rPr>
+          <w:sz w:val="28"/>
+          <w:lang w:val="es-ES"/>
+        </w:rPr>
+      </w:pPr>
+    </w:p>
+    <w:p>
+      <w:pPr>
+        <w:rPr>
+          <w:sz w:val="28"/>
+          <w:lang w:val="es-ES"/>
+        </w:rPr>
+      </w:pPr>
+    </w:p>
+    <w:p>
+      <w:pPr>
+        <w:pStyle w:val="Heading1"/>
+        <w:jc w:val="center"/>
+        <w:rPr>
+          <w:sz w:val="40"/>
+          <w:lang w:val="es-ES"/>
+        </w:rPr>
+      </w:pPr>
+      <w:r>
+        <w:rPr>
+          <w:sz w:val="40"/>
+          <w:lang w:val="es-ES"/>
+        </w:rPr>
+        <w:lastRenderedPageBreak/>
+        <w:t>Participantes</w:t>
+      </w:r>
+    </w:p>
+    <w:p>
+      <w:pPr>
+        <w:rPr>
+          <w:sz w:val="28"/>
+          <w:lang w:val="es-ES"/>
+        </w:rPr>
+      </w:pPr>
+      <w:r>
+        <w:rPr>
+          <w:sz w:val="28"/>
+          <w:lang w:val="es-ES"/>
+        </w:rPr>
+        <w:t>El proyecto contará con un único participante. Ese participante es Ruarte Miqueas Nicolás. Su trabajo consiste en llevar a cabo todas las fases de desarrollo del proyecto.</w:t>
+      </w:r>
+    </w:p>
+    <w:p>
+      <w:pPr>
+        <w:pStyle w:val="Heading1"/>
+        <w:jc w:val="center"/>
+        <w:rPr>
+          <w:sz w:val="40"/>
+          <w:lang w:val="es-ES"/>
+        </w:rPr>
+      </w:pPr>
+      <w:r>
+        <w:rPr>
+          <w:sz w:val="40"/>
+          <w:lang w:val="es-ES"/>
+        </w:rPr>
+        <w:t>Puntos fuertes y débiles del sistema actual</w:t>
+      </w:r>
+    </w:p>
+    <w:p>
+      <w:pPr>
+        <w:rPr>
+          <w:sz w:val="28"/>
+          <w:lang w:val="es-ES"/>
+        </w:rPr>
+      </w:pPr>
+      <w:r>
+        <w:rPr>
+          <w:b/>
+          <w:sz w:val="28"/>
+          <w:lang w:val="es-ES"/>
+        </w:rPr>
+        <w:t>Puntos fuertes:</w:t>
+      </w:r>
+      <w:r>
+        <w:rPr>
+          <w:sz w:val="28"/>
+          <w:lang w:val="es-ES"/>
+        </w:rPr>
+        <w:t xml:space="preserve"> El personal cuenta con mucha experiencia utilizando el sistema y no está sujeto a la disponibilidad de energía eléctrica.</w:t>
+      </w:r>
+    </w:p>
+    <w:p>
+      <w:pPr>
+        <w:rPr>
+          <w:sz w:val="28"/>
+          <w:lang w:val="es-ES"/>
+        </w:rPr>
+      </w:pPr>
+      <w:r>
+        <w:rPr>
+          <w:b/>
+          <w:sz w:val="28"/>
+          <w:lang w:val="es-ES"/>
+        </w:rPr>
+        <w:t>Puntos débiles:</w:t>
+      </w:r>
+      <w:r>
+        <w:rPr>
+          <w:sz w:val="28"/>
+          <w:lang w:val="es-ES"/>
+        </w:rPr>
+        <w:t xml:space="preserve"> Realizar operaciones con la información toma mucho tiempo, genera gastos que podrían evitarse y la información no se almacena de forma suficientemente segura.</w:t>
+      </w:r>
+    </w:p>
+    <w:p>
+      <w:pPr>
+        <w:pStyle w:val="Heading1"/>
+        <w:jc w:val="center"/>
+        <w:rPr>
+          <w:sz w:val="40"/>
+          <w:lang w:val="es-ES"/>
+        </w:rPr>
+      </w:pPr>
+      <w:r>
+        <w:rPr>
+          <w:sz w:val="40"/>
+          <w:lang w:val="es-ES"/>
+        </w:rPr>
+        <w:t>Factores críticos de éxito</w:t>
+      </w:r>
+    </w:p>
+    <w:p>
+      <w:pPr>
+        <w:rPr>
+          <w:sz w:val="28"/>
+          <w:lang w:val="es-ES"/>
+        </w:rPr>
+      </w:pPr>
+      <w:r>
+        <w:rPr>
+          <w:sz w:val="28"/>
+          <w:lang w:val="es-ES"/>
+        </w:rPr>
+        <w:t xml:space="preserve">Se establecen como factores críticos de éxito para el concretado del proyecto la ausencia de contratiempos a la hora de desarrollar el software, la utilización efectiva del presupuesto, </w:t>
+      </w:r>
+      <w:r>
+        <w:rPr>
+          <w:sz w:val="28"/>
+          <w:lang w:val="es-ES"/>
+        </w:rPr>
+        <w:t>la buena comunicación cliente-empleado y la obtención de recursos de software en tiempo y forma.</w:t>
+      </w:r>
+    </w:p>
+    <w:p>
+      <w:pPr>
+        <w:pStyle w:val="Heading1"/>
+        <w:jc w:val="center"/>
         <w:rPr>
           <w:sz w:val="40"/>
           <w:szCs w:val="40"/>
           <w:lang w:val="es-ES"/>
         </w:rPr>
-        <w:t>Factibilidad operacional</w:t>
-      </w:r>
-    </w:p>
-    <w:p>
-      <w:pPr>
-        <w:rPr>
-          <w:sz w:val="28"/>
-          <w:szCs w:val="28"/>
-          <w:lang w:val="es-ES"/>
-        </w:rPr>
-      </w:pPr>
-      <w:r>
-        <w:rPr>
-          <w:sz w:val="28"/>
-          <w:szCs w:val="28"/>
-          <w:lang w:val="es-ES"/>
-        </w:rPr>
-        <w:t>En el apartado operacional del proyecto se reconoce que hay una urgencia de resolver el problema</w:t>
-      </w:r>
-      <w:r>
-        <w:rPr>
-          <w:sz w:val="28"/>
-          <w:szCs w:val="28"/>
-          <w:lang w:val="es-ES"/>
-        </w:rPr>
-        <w:t xml:space="preserve"> de lentitud del sistema actual y se han puesto de acuerdo de forma unánime los empleados del nivel operacional y gerencial para la búsqueda de una solución y su posterior utilización. Todos los aspectos sociales internos y externos fueron cubiertos por la gerencia del instituto.</w:t>
-      </w:r>
-    </w:p>
-    <w:p>
-      <w:pPr>
-        <w:rPr>
-          <w:sz w:val="28"/>
-          <w:szCs w:val="28"/>
-          <w:lang w:val="es-ES"/>
-        </w:rPr>
-      </w:pPr>
-      <w:r>
-        <w:rPr>
-          <w:sz w:val="28"/>
-          <w:szCs w:val="28"/>
-          <w:lang w:val="es-ES"/>
-        </w:rPr>
-        <w:t>El proyecto propuesto para solucionar el problema propuesto cuenta con la aprobación del sector gerencial</w:t>
-      </w:r>
-      <w:bookmarkStart w:id="0" w:name="_GoBack"/>
-      <w:bookmarkEnd w:id="0"/>
-    </w:p>
-    <w:p>
-      <w:pPr>
-        <w:rPr>
-          <w:sz w:val="28"/>
-          <w:szCs w:val="28"/>
-          <w:lang w:val="es-ES"/>
-        </w:rPr>
-      </w:pPr>
-    </w:p>
-    <w:p>
-      <w:pPr>
-        <w:pStyle w:val="Heading1"/>
-        <w:jc w:val="center"/>
+      </w:pPr>
+      <w:r>
         <w:rPr>
           <w:sz w:val="40"/>
           <w:szCs w:val="40"/>
           <w:lang w:val="es-ES"/>
         </w:rPr>
-      </w:pPr>
-      <w:r>
-        <w:rPr>
-          <w:sz w:val="40"/>
-          <w:szCs w:val="40"/>
-          <w:lang w:val="es-ES"/>
-        </w:rPr>
-        <w:t>Factibilidad técnica</w:t>
+        <w:t>Estimación de costos, tiempo y recursos requeridos</w:t>
+      </w:r>
+    </w:p>
+    <w:p>
+      <w:pPr>
+        <w:pStyle w:val="Heading2"/>
+        <w:rPr>
+          <w:sz w:val="32"/>
+          <w:szCs w:val="32"/>
+          <w:lang w:val="es-ES"/>
+        </w:rPr>
+      </w:pPr>
+      <w:r>
+        <w:rPr>
+          <w:sz w:val="32"/>
+          <w:szCs w:val="32"/>
+          <w:lang w:val="es-ES"/>
+        </w:rPr>
+        <w:t>Factibilidad operacional</w:t>
+      </w:r>
+    </w:p>
+    <w:p>
+      <w:pPr>
+        <w:rPr>
+          <w:sz w:val="28"/>
+          <w:szCs w:val="28"/>
+          <w:lang w:val="es-ES"/>
+        </w:rPr>
+      </w:pPr>
+      <w:r>
+        <w:rPr>
+          <w:sz w:val="28"/>
+          <w:szCs w:val="28"/>
+          <w:lang w:val="es-ES"/>
+        </w:rPr>
+        <w:t>Es de suma importancia reconocer que la solución de la que requiere el establecimiento genera una urgencia por obtenerla antes del plazo pactado. Entre el personal operacional y gerencial se ha reconocido la necesidad de una solución</w:t>
+      </w:r>
+      <w:r>
+        <w:rPr>
+          <w:sz w:val="28"/>
+          <w:szCs w:val="28"/>
+          <w:lang w:val="es-ES"/>
+        </w:rPr>
+        <w:t xml:space="preserve"> y se espera el remplazo de el actual sistema de despacho de alumnos. Cabe aclarar que en las discusiones no se ha presentado objeción, resistencia o queja alguna al momento de decidir la solución y se comprobó que la finalización de este proyecto respeta las normas y leyes de la constitución nacional y provincial.</w:t>
+      </w:r>
+    </w:p>
+    <w:p>
+      <w:pPr>
+        <w:rPr>
+          <w:sz w:val="28"/>
+          <w:szCs w:val="28"/>
+          <w:lang w:val="es-ES"/>
+        </w:rPr>
+      </w:pPr>
+      <w:r>
+        <w:rPr>
+          <w:sz w:val="28"/>
+          <w:szCs w:val="28"/>
+          <w:lang w:val="es-ES"/>
+        </w:rPr>
+        <w:t>Para comprobar el correcto funcionamiento del programa, se lo ha analizado de forma operacional y estos han sido los resultados:</w:t>
       </w:r>
     </w:p>
     <w:p>
@@ -120,7 +408,7 @@
         <w:pStyle w:val="ListParagraph"/>
         <w:numPr>
           <w:ilvl w:val="0"/>
-          <w:numId w:val="1"/>
+          <w:numId w:val="5"/>
         </w:numPr>
         <w:rPr>
           <w:sz w:val="28"/>
@@ -130,29 +418,19 @@
       </w:pPr>
       <w:r>
         <w:rPr>
-          <w:b/>
-          <w:bCs/>
-          <w:sz w:val="28"/>
-          <w:szCs w:val="28"/>
-          <w:lang w:val="es-ES"/>
-        </w:rPr>
-        <w:t>Disponibilidad y estado de desarrollo de la tecnología:</w:t>
-      </w:r>
-      <w:r>
-        <w:rPr>
-          <w:sz w:val="28"/>
-          <w:szCs w:val="28"/>
-          <w:lang w:val="es-ES"/>
-        </w:rPr>
-        <w:t xml:space="preserve"> La tecnología disponible para este proyecto se encuentra lo suficientemente desarrollada para poder llevarlo a cabo.</w:t>
-      </w:r>
-      <w:r>
-        <w:rPr>
-          <w:sz w:val="28"/>
-          <w:szCs w:val="28"/>
-          <w:lang w:val="es-ES"/>
-        </w:rPr>
-        <w:t xml:space="preserve"> Los recursos tecnológicos a utilizar son: entornos de desarrollo integrado (Visual Studio 2012), gestor de base de datos (MySQL), programa de alteración de imágenes (Photoshop) y equipo capaz de manejar los programas anteriormente mencionados (computadoras con recursos de memoria, procesador y gráficos suficientes).</w:t>
+          <w:sz w:val="28"/>
+          <w:szCs w:val="28"/>
+          <w:lang w:val="es-ES"/>
+        </w:rPr>
+        <w:t>Performance: Provee los resultados esperados en un tiempo excesivamente menor al del sistema actual</w:t>
+      </w:r>
+      <w:r>
+        <w:rPr>
+          <w:sz w:val="28"/>
+          <w:szCs w:val="28"/>
+          <w:lang w:val="es-ES"/>
+        </w:rPr>
+        <w:t xml:space="preserve"> (resultados casi instantáneos comparados con la labor manual).</w:t>
       </w:r>
     </w:p>
     <w:p>
@@ -160,7 +438,7 @@
         <w:pStyle w:val="ListParagraph"/>
         <w:numPr>
           <w:ilvl w:val="0"/>
-          <w:numId w:val="1"/>
+          <w:numId w:val="5"/>
         </w:numPr>
         <w:rPr>
           <w:sz w:val="28"/>
@@ -170,48 +448,95 @@
       </w:pPr>
       <w:r>
         <w:rPr>
-          <w:b/>
-          <w:bCs/>
-          <w:sz w:val="28"/>
-          <w:szCs w:val="28"/>
-          <w:lang w:val="es-ES"/>
-        </w:rPr>
-        <w:t>Experiencia con el uso de la tecnología para el proyecto:</w:t>
-      </w:r>
-      <w:r>
-        <w:rPr>
-          <w:sz w:val="28"/>
-          <w:szCs w:val="28"/>
-          <w:lang w:val="es-ES"/>
-        </w:rPr>
-        <w:t xml:space="preserve"> </w:t>
-      </w:r>
-      <w:r>
-        <w:rPr>
-          <w:sz w:val="28"/>
-          <w:szCs w:val="28"/>
-          <w:lang w:val="es-ES"/>
-        </w:rPr>
-        <w:t>El personal que se va a encargar de la realización del proyecto está lo suficientemente capacitado para la compleción del proyecto</w:t>
-      </w:r>
-    </w:p>
-    <w:p>
-      <w:pPr>
-        <w:pStyle w:val="Heading1"/>
-        <w:jc w:val="center"/>
-        <w:rPr>
-          <w:sz w:val="40"/>
-          <w:szCs w:val="40"/>
-          <w:lang w:val="es-ES"/>
-        </w:rPr>
-      </w:pPr>
-      <w:r>
-        <w:rPr>
-          <w:sz w:val="40"/>
-          <w:szCs w:val="40"/>
-          <w:lang w:val="es-ES"/>
-        </w:rPr>
-        <w:t>Factibilidad temporal</w:t>
+          <w:sz w:val="28"/>
+          <w:szCs w:val="28"/>
+          <w:lang w:val="es-ES"/>
+        </w:rPr>
+        <w:lastRenderedPageBreak/>
+        <w:t>Información: Provee información útil a ambos usuarios finales y gerenciales, ya que el programa cuenta con mensajes que notifican sobre sus acciones dentro de la aplicación.</w:t>
+      </w:r>
+    </w:p>
+    <w:p>
+      <w:pPr>
+        <w:pStyle w:val="ListParagraph"/>
+        <w:numPr>
+          <w:ilvl w:val="0"/>
+          <w:numId w:val="5"/>
+        </w:numPr>
+        <w:rPr>
+          <w:sz w:val="28"/>
+          <w:szCs w:val="28"/>
+          <w:lang w:val="es-ES"/>
+        </w:rPr>
+      </w:pPr>
+      <w:r>
+        <w:rPr>
+          <w:sz w:val="28"/>
+          <w:szCs w:val="28"/>
+          <w:lang w:val="es-ES"/>
+        </w:rPr>
+        <w:t>Economía: Provee servicios e información cost-effective.</w:t>
+      </w:r>
+    </w:p>
+    <w:p>
+      <w:pPr>
+        <w:pStyle w:val="ListParagraph"/>
+        <w:numPr>
+          <w:ilvl w:val="0"/>
+          <w:numId w:val="5"/>
+        </w:numPr>
+        <w:rPr>
+          <w:sz w:val="28"/>
+          <w:szCs w:val="28"/>
+          <w:lang w:val="es-ES"/>
+        </w:rPr>
+      </w:pPr>
+      <w:r>
+        <w:rPr>
+          <w:sz w:val="28"/>
+          <w:szCs w:val="28"/>
+          <w:lang w:val="es-ES"/>
+        </w:rPr>
+        <w:t>Eficiencia: Maximiza la utilización de recursos disponibles gracias a la automatización.</w:t>
+      </w:r>
+    </w:p>
+    <w:p>
+      <w:pPr>
+        <w:pStyle w:val="ListParagraph"/>
+        <w:numPr>
+          <w:ilvl w:val="0"/>
+          <w:numId w:val="5"/>
+        </w:numPr>
+        <w:rPr>
+          <w:sz w:val="28"/>
+          <w:szCs w:val="28"/>
+          <w:lang w:val="es-ES"/>
+        </w:rPr>
+      </w:pPr>
+      <w:r>
+        <w:rPr>
+          <w:sz w:val="28"/>
+          <w:szCs w:val="28"/>
+          <w:lang w:val="es-ES"/>
+        </w:rPr>
+        <w:t>Servicio: Provee un servicio confiable, flexible y expansible. Comparado al actual que no cumple lo suficientemente bien estos aspectos.</w:t>
+      </w:r>
+    </w:p>
+    <w:p>
+      <w:pPr>
+        <w:rPr>
+          <w:sz w:val="28"/>
+          <w:szCs w:val="28"/>
+          <w:lang w:val="es-ES"/>
+        </w:rPr>
+      </w:pPr>
+      <w:r>
+        <w:rPr>
+          <w:sz w:val="28"/>
+          <w:szCs w:val="28"/>
+          <w:lang w:val="es-ES"/>
+        </w:rPr>
+        <w:t>Cabe resaltar que los trabajadores y gerentes de la zona de administración están dispuestos a aceptar su nuevo rol y adaptarse en la inclusión del nuevo sistema.</w:t>
       </w:r>
     </w:p>
     <w:p>
@@ -229,81 +554,24 @@
           <w:szCs w:val="32"/>
           <w:lang w:val="es-ES"/>
         </w:rPr>
-        <w:t>Restricciones en la planificación</w:t>
-      </w:r>
-    </w:p>
-    <w:p>
-      <w:pPr>
-        <w:rPr>
-          <w:sz w:val="28"/>
-          <w:szCs w:val="28"/>
-          <w:lang w:val="es-ES"/>
-        </w:rPr>
-      </w:pPr>
-      <w:r>
-        <w:rPr>
-          <w:sz w:val="28"/>
-          <w:szCs w:val="28"/>
-          <w:lang w:val="es-ES"/>
-        </w:rPr>
-        <w:t>Las únicas restricciones a la hora de planificar el proyecto son el límite impuesto de presupuesto y de tiempo. Pese a esto, aseguramos que la realización de este proyecto vale la pena, ya que contamos con la experiencia y el equipo necesario para poder concretar los objetivos, además de que los presupuestos y tiempos acordados fuero hecho analizando de forma objetiva si eran posibles de cumplir.</w:t>
-      </w:r>
-    </w:p>
-    <w:p>
-      <w:pPr>
-        <w:rPr>
-          <w:sz w:val="28"/>
-          <w:szCs w:val="28"/>
-          <w:lang w:val="es-ES"/>
-        </w:rPr>
-      </w:pPr>
-      <w:r>
-        <w:rPr>
-          <w:sz w:val="28"/>
-          <w:szCs w:val="28"/>
-          <w:lang w:val="es-ES"/>
-        </w:rPr>
-        <w:lastRenderedPageBreak/>
-        <w:t>Al nivel gerencial creemos que vale la pena ya que reduce la cantidad de trabajo que tiene que ejercer gracias a la automatización del sistema.</w:t>
-      </w:r>
-    </w:p>
-    <w:p>
-      <w:pPr>
-        <w:rPr>
-          <w:sz w:val="28"/>
-          <w:szCs w:val="28"/>
-          <w:lang w:val="es-ES"/>
-        </w:rPr>
-      </w:pPr>
-    </w:p>
-    <w:p>
-      <w:pPr>
-        <w:rPr>
-          <w:b/>
-          <w:bCs/>
-          <w:sz w:val="28"/>
-          <w:szCs w:val="28"/>
-          <w:lang w:val="es-ES"/>
-        </w:rPr>
-      </w:pPr>
-    </w:p>
-    <w:p>
-      <w:pPr>
-        <w:pStyle w:val="Heading1"/>
-        <w:jc w:val="center"/>
-        <w:rPr>
-          <w:sz w:val="40"/>
-          <w:szCs w:val="40"/>
-          <w:lang w:val="es-ES"/>
-        </w:rPr>
-      </w:pPr>
-      <w:r>
-        <w:rPr>
-          <w:sz w:val="40"/>
-          <w:szCs w:val="40"/>
-          <w:lang w:val="es-ES"/>
-        </w:rPr>
-        <w:t>Factibilidad económica</w:t>
+        <w:t>Factibilidad técnica</w:t>
+      </w:r>
+    </w:p>
+    <w:p>
+      <w:pPr>
+        <w:rPr>
+          <w:sz w:val="28"/>
+          <w:szCs w:val="28"/>
+          <w:lang w:val="es-ES"/>
+        </w:rPr>
+      </w:pPr>
+      <w:r>
+        <w:rPr>
+          <w:sz w:val="28"/>
+          <w:szCs w:val="28"/>
+          <w:lang w:val="es-ES"/>
+        </w:rPr>
+        <w:t>El proyecto dispone de la tecnología para su realización y esta se encuentra lo suficientemente desarrollada para ser usada sin riesgo de que genere problemas inesperados. Estos recursos ya se encuentran a disposición del programador que ya cuenta con la experiencia necesaria para utilizarlas de forma eficiente.</w:t>
       </w:r>
     </w:p>
     <w:p>
@@ -321,234 +589,125 @@
           <w:szCs w:val="32"/>
           <w:lang w:val="es-ES"/>
         </w:rPr>
-        <w:t>Análisis costo-beneficio</w:t>
-      </w:r>
-    </w:p>
-    <w:p>
-      <w:pPr>
-        <w:rPr>
-          <w:sz w:val="28"/>
-          <w:szCs w:val="28"/>
-          <w:lang w:val="es-ES"/>
-        </w:rPr>
-      </w:pPr>
-      <w:r>
-        <w:rPr>
-          <w:sz w:val="28"/>
-          <w:szCs w:val="28"/>
-          <w:lang w:val="es-ES"/>
-        </w:rPr>
-        <w:t xml:space="preserve">Se considera que el realizado del proyecto se encuentra completamente justificado debido a que los beneficios a largo plazo que se esperan obtener superan ampliamente </w:t>
-      </w:r>
-      <w:r>
-        <w:rPr>
-          <w:sz w:val="28"/>
-          <w:szCs w:val="28"/>
-          <w:lang w:val="es-ES"/>
-        </w:rPr>
-        <w:t>la inversión que se hará</w:t>
-      </w:r>
-      <w:r>
-        <w:rPr>
-          <w:sz w:val="28"/>
-          <w:szCs w:val="28"/>
-          <w:lang w:val="es-ES"/>
-        </w:rPr>
-        <w:t xml:space="preserve"> (800.000 pesos argentinos)</w:t>
-      </w:r>
-      <w:r>
-        <w:rPr>
-          <w:sz w:val="28"/>
-          <w:szCs w:val="28"/>
-          <w:lang w:val="es-ES"/>
-        </w:rPr>
-        <w:t>, esto porque se espera que los ingresos se vayan acumulando mensualmente gracias al ahorro económico que supone la actualización de la gestión de archivos escolares</w:t>
-      </w:r>
-      <w:r>
-        <w:rPr>
-          <w:sz w:val="28"/>
-          <w:szCs w:val="28"/>
-          <w:lang w:val="es-ES"/>
-        </w:rPr>
-        <w:t xml:space="preserve">. Los beneficios esperados incluyen </w:t>
-      </w:r>
-      <w:r>
-        <w:rPr>
-          <w:sz w:val="28"/>
-          <w:szCs w:val="28"/>
-          <w:lang w:val="es-ES"/>
-        </w:rPr>
-        <w:t>beneficios monetarios y beneficios tangibles.</w:t>
-      </w:r>
-    </w:p>
-    <w:p>
-      <w:pPr>
-        <w:rPr>
-          <w:sz w:val="28"/>
-          <w:szCs w:val="28"/>
-          <w:lang w:val="es-ES"/>
-        </w:rPr>
-      </w:pPr>
-      <w:r>
-        <w:rPr>
-          <w:sz w:val="28"/>
-          <w:szCs w:val="28"/>
-          <w:lang w:val="es-ES"/>
-        </w:rPr>
-        <w:t>La viabilidad económica del proyecto radica fuertemente en que el presupuesto fijo acordado va a poder ser utilizado de la mejor manera</w:t>
-      </w:r>
-      <w:r>
-        <w:rPr>
-          <w:sz w:val="28"/>
-          <w:szCs w:val="28"/>
-          <w:lang w:val="es-ES"/>
-        </w:rPr>
-        <w:t xml:space="preserve"> sin que sea necesario incrementar la inversión de tiempo, dinero y/o recursos.</w:t>
-      </w:r>
-      <w:r>
-        <w:rPr>
-          <w:sz w:val="28"/>
-          <w:szCs w:val="28"/>
-          <w:lang w:val="es-ES"/>
-        </w:rPr>
-        <w:t xml:space="preserve"> </w:t>
-      </w:r>
-    </w:p>
-    <w:p>
-      <w:pPr>
-        <w:rPr>
-          <w:sz w:val="28"/>
-          <w:szCs w:val="28"/>
-          <w:lang w:val="es-ES"/>
-        </w:rPr>
-      </w:pPr>
-      <w:r>
-        <w:rPr>
-          <w:sz w:val="28"/>
-          <w:szCs w:val="28"/>
-          <w:lang w:val="es-ES"/>
-        </w:rPr>
-        <w:t>Cabe notar</w:t>
-      </w:r>
-      <w:r>
-        <w:rPr>
-          <w:sz w:val="28"/>
-          <w:szCs w:val="28"/>
-          <w:lang w:val="es-ES"/>
-        </w:rPr>
-        <w:t xml:space="preserve"> que es la única manera de actualizar </w:t>
-      </w:r>
-      <w:r>
-        <w:rPr>
-          <w:sz w:val="28"/>
-          <w:szCs w:val="28"/>
-          <w:lang w:val="es-ES"/>
-        </w:rPr>
-        <w:t>el sistema de registro de alumnos actual que generen tales beneficios.</w:t>
-      </w:r>
-    </w:p>
-    <w:p>
-      <w:pPr>
-        <w:pStyle w:val="Heading2"/>
+        <w:t>Factibilidad tempor</w:t>
+      </w:r>
+      <w:r>
         <w:rPr>
           <w:sz w:val="32"/>
           <w:szCs w:val="32"/>
           <w:lang w:val="es-ES"/>
         </w:rPr>
-      </w:pPr>
-      <w:r>
-        <w:rPr>
-          <w:sz w:val="32"/>
-          <w:szCs w:val="32"/>
-          <w:lang w:val="es-ES"/>
-        </w:rPr>
-        <w:t>Beneficios</w:t>
-      </w:r>
-    </w:p>
-    <w:p>
-      <w:pPr>
-        <w:rPr>
-          <w:sz w:val="28"/>
-          <w:szCs w:val="28"/>
-          <w:lang w:val="es-ES"/>
-        </w:rPr>
-      </w:pPr>
-      <w:r>
-        <w:rPr>
-          <w:sz w:val="28"/>
-          <w:szCs w:val="28"/>
-          <w:lang w:val="es-ES"/>
-        </w:rPr>
-        <w:t>Los beneficios</w:t>
-      </w:r>
-      <w:r>
-        <w:rPr>
-          <w:sz w:val="28"/>
-          <w:szCs w:val="28"/>
-          <w:lang w:val="es-ES"/>
-        </w:rPr>
-        <w:t xml:space="preserve"> que se esperan obtener son de tipo monetario</w:t>
-      </w:r>
-      <w:r>
-        <w:rPr>
-          <w:sz w:val="28"/>
-          <w:szCs w:val="28"/>
-          <w:lang w:val="es-ES"/>
-        </w:rPr>
-        <w:t xml:space="preserve"> y tangible. De los beneficios monetarios se esperan que sean 300.000 pesos argentinos al mes una vez pasada la etapa de recuperación de la inversión.</w:t>
-      </w:r>
-    </w:p>
-    <w:p>
-      <w:pPr>
-        <w:rPr>
-          <w:sz w:val="28"/>
-          <w:szCs w:val="28"/>
-          <w:lang w:val="es-ES"/>
-        </w:rPr>
-      </w:pPr>
-    </w:p>
-    <w:p>
-      <w:pPr>
-        <w:rPr>
-          <w:sz w:val="28"/>
-          <w:szCs w:val="28"/>
-          <w:lang w:val="es-ES"/>
-        </w:rPr>
-      </w:pPr>
-      <w:r>
-        <w:rPr>
-          <w:sz w:val="28"/>
-          <w:szCs w:val="28"/>
-          <w:lang w:val="es-ES"/>
-        </w:rPr>
-        <w:t xml:space="preserve"> </w:t>
-      </w:r>
-    </w:p>
-    <w:p>
-      <w:pPr>
-        <w:rPr>
-          <w:sz w:val="28"/>
-          <w:szCs w:val="28"/>
-          <w:lang w:val="es-ES"/>
-        </w:rPr>
-      </w:pPr>
-      <w:r>
-        <w:rPr>
-          <w:sz w:val="28"/>
-          <w:szCs w:val="28"/>
-          <w:lang w:val="es-ES"/>
-        </w:rPr>
-        <w:t xml:space="preserve"> </w:t>
-      </w:r>
-    </w:p>
-    <w:p>
-      <w:pPr>
-        <w:rPr>
-          <w:sz w:val="28"/>
-          <w:szCs w:val="28"/>
-          <w:lang w:val="es-ES"/>
-        </w:rPr>
-      </w:pPr>
+        <w:t>al</w:t>
+      </w:r>
+    </w:p>
+    <w:p>
+      <w:pPr>
+        <w:rPr>
+          <w:sz w:val="28"/>
+          <w:szCs w:val="28"/>
+          <w:lang w:val="es-ES"/>
+        </w:rPr>
+      </w:pPr>
+      <w:r>
+        <w:rPr>
+          <w:sz w:val="28"/>
+          <w:szCs w:val="28"/>
+          <w:lang w:val="es-ES"/>
+        </w:rPr>
+        <w:t>Las restricciones temporales que sufre este proyecto son los días festivos y las elecciones presidenciales. Se cree que a pesar de esto vale la pena que el proyecto siga en pie, ya que se acordaron plazos razonables y acordes con la experiencia y tecnología que posee el programador empleado. Estos plazos son fijos y no se pueden superar.</w:t>
+      </w:r>
+    </w:p>
+    <w:p>
+      <w:pPr>
+        <w:pStyle w:val="Heading1"/>
+        <w:rPr>
+          <w:lang w:val="es-ES"/>
+        </w:rPr>
+      </w:pPr>
+      <w:r>
+        <w:rPr>
+          <w:lang w:val="es-ES"/>
+        </w:rPr>
+        <w:t>Factibilidad económica</w:t>
+      </w:r>
+    </w:p>
+    <w:p>
+      <w:pPr>
+        <w:rPr>
+          <w:sz w:val="28"/>
+          <w:szCs w:val="28"/>
+          <w:lang w:val="es-ES"/>
+        </w:rPr>
+      </w:pPr>
+      <w:r>
+        <w:rPr>
+          <w:sz w:val="28"/>
+          <w:szCs w:val="28"/>
+          <w:lang w:val="es-ES"/>
+        </w:rPr>
+        <w:t>El proyecto justifica su inversión porque los beneficios económicos y operacionales que va a producir superan a los costos que pagará el instituto secundario. Este puede ser realizado aún con los límites de presupuesto, lo cual supone otro beneficio económico ya que el colegio no debe invertir más dinero del pactado.</w:t>
+      </w:r>
+    </w:p>
+    <w:p>
+      <w:pPr>
+        <w:rPr>
+          <w:sz w:val="28"/>
+          <w:szCs w:val="28"/>
+          <w:lang w:val="es-ES"/>
+        </w:rPr>
+      </w:pPr>
+      <w:r>
+        <w:rPr>
+          <w:sz w:val="28"/>
+          <w:szCs w:val="28"/>
+          <w:lang w:val="es-ES"/>
+        </w:rPr>
+        <w:t xml:space="preserve">El proyecto contribuirá un beneficio tangible constituido por el software de registro de alumnos. Como beneficios intangibles estará compuesto por la reducción de errores y aumento de productividad del personal de despacho de alumnos, reducción de costos (en papel impreso, archiveros, </w:t>
+      </w:r>
+      <w:r>
+        <w:rPr>
+          <w:sz w:val="28"/>
+          <w:szCs w:val="28"/>
+          <w:lang w:val="es-ES"/>
+        </w:rPr>
+        <w:lastRenderedPageBreak/>
+        <w:t>muebles, carpetas y tinta para impresoras) y una mejora de velocidad a la hora de consultar información sobre los alumnos.</w:t>
+      </w:r>
+    </w:p>
+    <w:p>
+      <w:pPr>
+        <w:rPr>
+          <w:sz w:val="28"/>
+          <w:szCs w:val="28"/>
+          <w:lang w:val="es-ES"/>
+        </w:rPr>
+      </w:pPr>
+      <w:r>
+        <w:rPr>
+          <w:sz w:val="28"/>
+          <w:szCs w:val="28"/>
+          <w:lang w:val="es-ES"/>
+        </w:rPr>
+        <w:t>Los costos de desarrollo solo incluyen a la inversión inicial de 150.000 pesos argentinos. También incluirán la instalación, entrenamiento del personal y migración de datos</w:t>
+      </w:r>
+      <w:r>
+        <w:rPr>
+          <w:sz w:val="28"/>
+          <w:szCs w:val="28"/>
+          <w:lang w:val="es-ES"/>
+        </w:rPr>
+        <w:t xml:space="preserve"> y/o archivos</w:t>
+      </w:r>
+      <w:bookmarkStart w:id="0" w:name="_GoBack"/>
+      <w:bookmarkEnd w:id="0"/>
+      <w:r>
+        <w:rPr>
+          <w:sz w:val="28"/>
+          <w:szCs w:val="28"/>
+          <w:lang w:val="es-ES"/>
+        </w:rPr>
+        <w:t>. Por su lado, los costos operacionales serán mayormente de mantenimiento, pero estos costos solo serán efectuados si el establecimiento determina que el software entregado requiere de alguna actualización o corrección de error/es.</w:t>
+      </w:r>
     </w:p>
     <w:p>
       <w:pPr>
@@ -910,6 +1069,119 @@
       </w:rPr>
     </w:lvl>
   </w:abstractNum>
+  <w:abstractNum w:abstractNumId="3" w15:restartNumberingAfterBreak="0">
+    <w:nsid w:val="60125C15"/>
+    <w:multiLevelType w:val="hybridMultilevel"/>
+    <w:tmpl w:val="CA000418"/>
+    <w:lvl w:ilvl="0" w:tplc="2C0A0001">
+      <w:start w:val="1"/>
+      <w:numFmt w:val="bullet"/>
+      <w:lvlText w:val=""/>
+      <w:lvlJc w:val="left"/>
+      <w:pPr>
+        <w:ind w:left="720" w:hanging="360"/>
+      </w:pPr>
+      <w:rPr>
+        <w:rFonts w:ascii="Symbol" w:hAnsi="Symbol" w:hint="default"/>
+      </w:rPr>
+    </w:lvl>
+    <w:lvl w:ilvl="1" w:tplc="2C0A0003" w:tentative="1">
+      <w:start w:val="1"/>
+      <w:numFmt w:val="bullet"/>
+      <w:lvlText w:val="o"/>
+      <w:lvlJc w:val="left"/>
+      <w:pPr>
+        <w:ind w:left="1440" w:hanging="360"/>
+      </w:pPr>
+      <w:rPr>
+        <w:rFonts w:ascii="Courier New" w:hAnsi="Courier New" w:cs="Courier New" w:hint="default"/>
+      </w:rPr>
+    </w:lvl>
+    <w:lvl w:ilvl="2" w:tplc="2C0A0005" w:tentative="1">
+      <w:start w:val="1"/>
+      <w:numFmt w:val="bullet"/>
+      <w:lvlText w:val=""/>
+      <w:lvlJc w:val="left"/>
+      <w:pPr>
+        <w:ind w:left="2160" w:hanging="360"/>
+      </w:pPr>
+      <w:rPr>
+        <w:rFonts w:ascii="Wingdings" w:hAnsi="Wingdings" w:hint="default"/>
+      </w:rPr>
+    </w:lvl>
+    <w:lvl w:ilvl="3" w:tplc="2C0A0001" w:tentative="1">
+      <w:start w:val="1"/>
+      <w:numFmt w:val="bullet"/>
+      <w:lvlText w:val=""/>
+      <w:lvlJc w:val="left"/>
+      <w:pPr>
+        <w:ind w:left="2880" w:hanging="360"/>
+      </w:pPr>
+      <w:rPr>
+        <w:rFonts w:ascii="Symbol" w:hAnsi="Symbol" w:hint="default"/>
+      </w:rPr>
+    </w:lvl>
+    <w:lvl w:ilvl="4" w:tplc="2C0A0003" w:tentative="1">
+      <w:start w:val="1"/>
+      <w:numFmt w:val="bullet"/>
+      <w:lvlText w:val="o"/>
+      <w:lvlJc w:val="left"/>
+      <w:pPr>
+        <w:ind w:left="3600" w:hanging="360"/>
+      </w:pPr>
+      <w:rPr>
+        <w:rFonts w:ascii="Courier New" w:hAnsi="Courier New" w:cs="Courier New" w:hint="default"/>
+      </w:rPr>
+    </w:lvl>
+    <w:lvl w:ilvl="5" w:tplc="2C0A0005" w:tentative="1">
+      <w:start w:val="1"/>
+      <w:numFmt w:val="bullet"/>
+      <w:lvlText w:val=""/>
+      <w:lvlJc w:val="left"/>
+      <w:pPr>
+        <w:ind w:left="4320" w:hanging="360"/>
+      </w:pPr>
+      <w:rPr>
+        <w:rFonts w:ascii="Wingdings" w:hAnsi="Wingdings" w:hint="default"/>
+      </w:rPr>
+    </w:lvl>
+    <w:lvl w:ilvl="6" w:tplc="2C0A0001" w:tentative="1">
+      <w:start w:val="1"/>
+      <w:numFmt w:val="bullet"/>
+      <w:lvlText w:val=""/>
+      <w:lvlJc w:val="left"/>
+      <w:pPr>
+        <w:ind w:left="5040" w:hanging="360"/>
+      </w:pPr>
+      <w:rPr>
+        <w:rFonts w:ascii="Symbol" w:hAnsi="Symbol" w:hint="default"/>
+      </w:rPr>
+    </w:lvl>
+    <w:lvl w:ilvl="7" w:tplc="2C0A0003" w:tentative="1">
+      <w:start w:val="1"/>
+      <w:numFmt w:val="bullet"/>
+      <w:lvlText w:val="o"/>
+      <w:lvlJc w:val="left"/>
+      <w:pPr>
+        <w:ind w:left="5760" w:hanging="360"/>
+      </w:pPr>
+      <w:rPr>
+        <w:rFonts w:ascii="Courier New" w:hAnsi="Courier New" w:cs="Courier New" w:hint="default"/>
+      </w:rPr>
+    </w:lvl>
+    <w:lvl w:ilvl="8" w:tplc="2C0A0005" w:tentative="1">
+      <w:start w:val="1"/>
+      <w:numFmt w:val="bullet"/>
+      <w:lvlText w:val=""/>
+      <w:lvlJc w:val="left"/>
+      <w:pPr>
+        <w:ind w:left="6480" w:hanging="360"/>
+      </w:pPr>
+      <w:rPr>
+        <w:rFonts w:ascii="Wingdings" w:hAnsi="Wingdings" w:hint="default"/>
+      </w:rPr>
+    </w:lvl>
+  </w:abstractNum>
   <w:num w:numId="1">
     <w:abstractNumId w:val="1"/>
   </w:num>
@@ -918,6 +1190,12 @@
   </w:num>
   <w:num w:numId="3">
     <w:abstractNumId w:val="2"/>
+  </w:num>
+  <w:num w:numId="4">
+    <w:abstractNumId w:val="1"/>
+  </w:num>
+  <w:num w:numId="5">
+    <w:abstractNumId w:val="3"/>
   </w:num>
 </w:numbering>
 </file>
@@ -1367,6 +1645,7 @@
   <w:style w:type="character" w:default="1" w:styleId="DefaultParagraphFont">
     <w:name w:val="Default Paragraph Font"/>
     <w:uiPriority w:val="1"/>
+    <w:semiHidden/>
     <w:unhideWhenUsed/>
   </w:style>
   <w:style w:type="table" w:default="1" w:styleId="TableNormal">

</xml_diff>

<commit_message>
Cambiando factibilidades en el documento de estudio de factibilidad y cambiando empresa y sponsor en el project
</commit_message>
<xml_diff>
--- a/Archivos trabajo integrador/Estudio de viabilidad.docx
+++ b/Archivos trabajo integrador/Estudio de viabilidad.docx
@@ -1,10 +1,10 @@
 
 <file path=word/document.xml><?xml version="1.0" encoding="utf-8"?>
-<w:document xmlns:wpc="http://schemas.microsoft.com/office/word/2010/wordprocessingCanvas" xmlns:cx="http://schemas.microsoft.com/office/drawing/2014/chartex" xmlns:cx1="http://schemas.microsoft.com/office/drawing/2015/9/8/chartex" xmlns:cx2="http://schemas.microsoft.com/office/drawing/2015/10/21/chartex" xmlns:cx3="http://schemas.microsoft.com/office/drawing/2016/5/9/chartex" xmlns:cx4="http://schemas.microsoft.com/office/drawing/2016/5/10/chartex" xmlns:cx5="http://schemas.microsoft.com/office/drawing/2016/5/11/chartex" xmlns:cx6="http://schemas.microsoft.com/office/drawing/2016/5/12/chartex" xmlns:cx7="http://schemas.microsoft.com/office/drawing/2016/5/13/chartex" xmlns:cx8="http://schemas.microsoft.com/office/drawing/2016/5/14/chartex" xmlns:mc="http://schemas.openxmlformats.org/markup-compatibility/2006" xmlns:aink="http://schemas.microsoft.com/office/drawing/2016/ink" xmlns:am3d="http://schemas.microsoft.com/office/drawing/2017/model3d" xmlns:o="urn:schemas-microsoft-com:office:office" xmlns:r="http://schemas.openxmlformats.org/officeDocument/2006/relationships" xmlns:m="http://schemas.openxmlformats.org/officeDocument/2006/math" xmlns:v="urn:schemas-microsoft-com:vml" xmlns:wp14="http://schemas.microsoft.com/office/word/2010/wordprocessingDrawing" xmlns:wp="http://schemas.openxmlformats.org/drawingml/2006/wordprocessingDrawing" xmlns:w10="urn:schemas-microsoft-com:office:word" xmlns:w="http://schemas.openxmlformats.org/wordprocessingml/2006/main" xmlns:w14="http://schemas.microsoft.com/office/word/2010/wordml" xmlns:w15="http://schemas.microsoft.com/office/word/2012/wordml" xmlns:w16cid="http://schemas.microsoft.com/office/word/2016/wordml/cid" xmlns:w16se="http://schemas.microsoft.com/office/word/2015/wordml/symex" xmlns:wpg="http://schemas.microsoft.com/office/word/2010/wordprocessingGroup" xmlns:wpi="http://schemas.microsoft.com/office/word/2010/wordprocessingInk" xmlns:wne="http://schemas.microsoft.com/office/word/2006/wordml" xmlns:wps="http://schemas.microsoft.com/office/word/2010/wordprocessingShape" mc:Ignorable="w14 w15 w16se w16cid wp14">
+<w:document xmlns:wpc="http://schemas.microsoft.com/office/word/2010/wordprocessingCanvas" xmlns:cx="http://schemas.microsoft.com/office/drawing/2014/chartex" xmlns:mc="http://schemas.openxmlformats.org/markup-compatibility/2006" xmlns:o="urn:schemas-microsoft-com:office:office" xmlns:r="http://schemas.openxmlformats.org/officeDocument/2006/relationships" xmlns:m="http://schemas.openxmlformats.org/officeDocument/2006/math" xmlns:v="urn:schemas-microsoft-com:vml" xmlns:wp14="http://schemas.microsoft.com/office/word/2010/wordprocessingDrawing" xmlns:wp="http://schemas.openxmlformats.org/drawingml/2006/wordprocessingDrawing" xmlns:w10="urn:schemas-microsoft-com:office:word" xmlns:w="http://schemas.openxmlformats.org/wordprocessingml/2006/main" xmlns:w14="http://schemas.microsoft.com/office/word/2010/wordml" xmlns:w15="http://schemas.microsoft.com/office/word/2012/wordml" xmlns:w16se="http://schemas.microsoft.com/office/word/2015/wordml/symex" xmlns:wpg="http://schemas.microsoft.com/office/word/2010/wordprocessingGroup" xmlns:wpi="http://schemas.microsoft.com/office/word/2010/wordprocessingInk" xmlns:wne="http://schemas.microsoft.com/office/word/2006/wordml" xmlns:wps="http://schemas.microsoft.com/office/word/2010/wordprocessingShape" mc:Ignorable="w14 w15 w16se wp14">
   <w:body>
     <w:p>
       <w:pPr>
-        <w:pStyle w:val="Title"/>
+        <w:pStyle w:val="Ttulo"/>
         <w:jc w:val="center"/>
         <w:rPr>
           <w:lang w:val="es-ES"/>
@@ -19,7 +19,7 @@
     </w:p>
     <w:p>
       <w:pPr>
-        <w:pStyle w:val="Heading1"/>
+        <w:pStyle w:val="Ttulo1"/>
         <w:jc w:val="center"/>
         <w:rPr>
           <w:sz w:val="40"/>
@@ -51,7 +51,7 @@
     </w:p>
     <w:p>
       <w:pPr>
-        <w:pStyle w:val="Heading1"/>
+        <w:pStyle w:val="Ttulo1"/>
         <w:jc w:val="center"/>
         <w:rPr>
           <w:sz w:val="40"/>
@@ -143,7 +143,7 @@
     </w:p>
     <w:p>
       <w:pPr>
-        <w:pStyle w:val="Heading1"/>
+        <w:pStyle w:val="Ttulo1"/>
         <w:jc w:val="center"/>
         <w:rPr>
           <w:sz w:val="40"/>
@@ -191,7 +191,7 @@
     </w:p>
     <w:p>
       <w:pPr>
-        <w:pStyle w:val="Heading1"/>
+        <w:pStyle w:val="Ttulo1"/>
         <w:jc w:val="center"/>
         <w:rPr>
           <w:sz w:val="40"/>
@@ -224,7 +224,7 @@
     </w:p>
     <w:p>
       <w:pPr>
-        <w:pStyle w:val="Heading1"/>
+        <w:pStyle w:val="Ttulo1"/>
         <w:jc w:val="center"/>
         <w:rPr>
           <w:sz w:val="40"/>
@@ -287,7 +287,7 @@
     </w:p>
     <w:p>
       <w:pPr>
-        <w:pStyle w:val="Heading1"/>
+        <w:pStyle w:val="Ttulo1"/>
         <w:jc w:val="center"/>
         <w:rPr>
           <w:sz w:val="40"/>
@@ -314,7 +314,42 @@
           <w:sz w:val="28"/>
           <w:lang w:val="es-ES"/>
         </w:rPr>
-        <w:t xml:space="preserve">Se establecen como factores críticos de éxito para el concretado del proyecto la ausencia de contratiempos a la hora de desarrollar el software, la utilización efectiva del presupuesto, </w:t>
+        <w:t>Se establecen como factores crít</w:t>
+      </w:r>
+      <w:r>
+        <w:rPr>
+          <w:sz w:val="28"/>
+          <w:lang w:val="es-ES"/>
+        </w:rPr>
+        <w:t>icos de éxito para el</w:t>
+      </w:r>
+      <w:r>
+        <w:rPr>
+          <w:sz w:val="28"/>
+          <w:lang w:val="es-ES"/>
+        </w:rPr>
+        <w:t xml:space="preserve"> proyecto</w:t>
+      </w:r>
+      <w:r>
+        <w:rPr>
+          <w:sz w:val="28"/>
+          <w:lang w:val="es-ES"/>
+        </w:rPr>
+        <w:t>,</w:t>
+      </w:r>
+      <w:r>
+        <w:rPr>
+          <w:sz w:val="28"/>
+          <w:lang w:val="es-ES"/>
+        </w:rPr>
+        <w:tab/>
+      </w:r>
+      <w:r>
+        <w:rPr>
+          <w:sz w:val="28"/>
+          <w:lang w:val="es-ES"/>
+        </w:rPr>
+        <w:t xml:space="preserve"> la ausencia de contratiempos a la hora de desarrollar el software, la utilización efectiva del presupuesto, </w:t>
       </w:r>
       <w:r>
         <w:rPr>
@@ -326,7 +361,7 @@
     </w:p>
     <w:p>
       <w:pPr>
-        <w:pStyle w:val="Heading1"/>
+        <w:pStyle w:val="Ttulo1"/>
         <w:jc w:val="center"/>
         <w:rPr>
           <w:sz w:val="40"/>
@@ -345,7 +380,7 @@
     </w:p>
     <w:p>
       <w:pPr>
-        <w:pStyle w:val="Heading2"/>
+        <w:pStyle w:val="Ttulo2"/>
         <w:rPr>
           <w:sz w:val="32"/>
           <w:szCs w:val="32"/>
@@ -383,7 +418,15 @@
           <w:szCs w:val="28"/>
           <w:lang w:val="es-ES"/>
         </w:rPr>
-        <w:t xml:space="preserve"> y se espera el remplazo de el actual sistema de despacho de alumnos. Cabe aclarar que en las discusiones no se ha presentado objeción, resistencia o queja alguna al momento de decidir la solución y se comprobó que la finalización de este proyecto respeta las normas y leyes de la constitución nacional y provincial.</w:t>
+        <w:t xml:space="preserve"> y se espera el remplazo de</w:t>
+      </w:r>
+      <w:r>
+        <w:rPr>
+          <w:sz w:val="28"/>
+          <w:szCs w:val="28"/>
+          <w:lang w:val="es-ES"/>
+        </w:rPr>
+        <w:t>l actual sistema de despacho de alumnos. Cabe aclarar que en las discusiones no se ha presentado objeción, resistencia o queja alguna al momento de decidir la solución y se comprobó que la finalización de este proyecto respeta las normas y leyes de la constitución nacional y provincial.</w:t>
       </w:r>
     </w:p>
     <w:p>
@@ -405,7 +448,7 @@
     </w:p>
     <w:p>
       <w:pPr>
-        <w:pStyle w:val="ListParagraph"/>
+        <w:pStyle w:val="Prrafodelista"/>
         <w:numPr>
           <w:ilvl w:val="0"/>
           <w:numId w:val="5"/>
@@ -432,10 +475,12 @@
         </w:rPr>
         <w:t xml:space="preserve"> (resultados casi instantáneos comparados con la labor manual).</w:t>
       </w:r>
-    </w:p>
-    <w:p>
-      <w:pPr>
-        <w:pStyle w:val="ListParagraph"/>
+      <w:bookmarkStart w:id="0" w:name="_GoBack"/>
+      <w:bookmarkEnd w:id="0"/>
+    </w:p>
+    <w:p>
+      <w:pPr>
+        <w:pStyle w:val="Prrafodelista"/>
         <w:numPr>
           <w:ilvl w:val="0"/>
           <w:numId w:val="5"/>
@@ -458,7 +503,7 @@
     </w:p>
     <w:p>
       <w:pPr>
-        <w:pStyle w:val="ListParagraph"/>
+        <w:pStyle w:val="Prrafodelista"/>
         <w:numPr>
           <w:ilvl w:val="0"/>
           <w:numId w:val="5"/>
@@ -475,12 +520,30 @@
           <w:szCs w:val="28"/>
           <w:lang w:val="es-ES"/>
         </w:rPr>
-        <w:t>Economía: Provee servicios e información cost-effective.</w:t>
-      </w:r>
-    </w:p>
-    <w:p>
-      <w:pPr>
-        <w:pStyle w:val="ListParagraph"/>
+        <w:t xml:space="preserve">Economía: Provee servicios e información </w:t>
+      </w:r>
+      <w:proofErr w:type="spellStart"/>
+      <w:r>
+        <w:rPr>
+          <w:sz w:val="28"/>
+          <w:szCs w:val="28"/>
+          <w:lang w:val="es-ES"/>
+        </w:rPr>
+        <w:t>cost-effective</w:t>
+      </w:r>
+      <w:proofErr w:type="spellEnd"/>
+      <w:r>
+        <w:rPr>
+          <w:sz w:val="28"/>
+          <w:szCs w:val="28"/>
+          <w:lang w:val="es-ES"/>
+        </w:rPr>
+        <w:t>.</w:t>
+      </w:r>
+    </w:p>
+    <w:p>
+      <w:pPr>
+        <w:pStyle w:val="Prrafodelista"/>
         <w:numPr>
           <w:ilvl w:val="0"/>
           <w:numId w:val="5"/>
@@ -502,7 +565,7 @@
     </w:p>
     <w:p>
       <w:pPr>
-        <w:pStyle w:val="ListParagraph"/>
+        <w:pStyle w:val="Prrafodelista"/>
         <w:numPr>
           <w:ilvl w:val="0"/>
           <w:numId w:val="5"/>
@@ -541,7 +604,7 @@
     </w:p>
     <w:p>
       <w:pPr>
-        <w:pStyle w:val="Heading2"/>
+        <w:pStyle w:val="Ttulo2"/>
         <w:rPr>
           <w:sz w:val="32"/>
           <w:szCs w:val="32"/>
@@ -576,7 +639,24 @@
     </w:p>
     <w:p>
       <w:pPr>
-        <w:pStyle w:val="Heading2"/>
+        <w:rPr>
+          <w:sz w:val="28"/>
+          <w:szCs w:val="28"/>
+          <w:lang w:val="es-ES"/>
+        </w:rPr>
+      </w:pPr>
+      <w:r>
+        <w:rPr>
+          <w:sz w:val="28"/>
+          <w:szCs w:val="28"/>
+          <w:lang w:val="es-ES"/>
+        </w:rPr>
+        <w:t>(Factibilidad para la escuela)</w:t>
+      </w:r>
+    </w:p>
+    <w:p>
+      <w:pPr>
+        <w:pStyle w:val="Ttulo2"/>
         <w:rPr>
           <w:sz w:val="32"/>
           <w:szCs w:val="32"/>
@@ -614,20 +694,134 @@
           <w:szCs w:val="28"/>
           <w:lang w:val="es-ES"/>
         </w:rPr>
-        <w:t>Las restricciones temporales que sufre este proyecto son los días festivos y las elecciones presidenciales. Se cree que a pesar de esto vale la pena que el proyecto siga en pie, ya que se acordaron plazos razonables y acordes con la experiencia y tecnología que posee el programador empleado. Estos plazos son fijos y no se pueden superar.</w:t>
-      </w:r>
-    </w:p>
-    <w:p>
-      <w:pPr>
-        <w:pStyle w:val="Heading1"/>
-        <w:rPr>
-          <w:lang w:val="es-ES"/>
-        </w:rPr>
-      </w:pPr>
-      <w:r>
-        <w:rPr>
-          <w:lang w:val="es-ES"/>
-        </w:rPr>
+        <w:t>Las restricciones temporales que sufre este proyecto son los días festivos y las elecciones presidenciales. Se cree que a pesar de esto vale la pena que el proyecto siga en pie, ya que</w:t>
+      </w:r>
+      <w:r>
+        <w:rPr>
+          <w:sz w:val="28"/>
+          <w:szCs w:val="28"/>
+          <w:lang w:val="es-ES"/>
+        </w:rPr>
+        <w:t xml:space="preserve"> el proyecto no tiene un alcance demasiado ambicioso y</w:t>
+      </w:r>
+      <w:r>
+        <w:rPr>
+          <w:sz w:val="28"/>
+          <w:szCs w:val="28"/>
+          <w:lang w:val="es-ES"/>
+        </w:rPr>
+        <w:t xml:space="preserve"> se acordaron plazos razonables y acordes con la experiencia y tecnología que</w:t>
+      </w:r>
+      <w:r>
+        <w:rPr>
+          <w:sz w:val="28"/>
+          <w:szCs w:val="28"/>
+          <w:lang w:val="es-ES"/>
+        </w:rPr>
+        <w:t xml:space="preserve"> posee el programador empleado.</w:t>
+      </w:r>
+    </w:p>
+    <w:p>
+      <w:pPr>
+        <w:rPr>
+          <w:sz w:val="28"/>
+          <w:szCs w:val="28"/>
+          <w:lang w:val="es-ES"/>
+        </w:rPr>
+      </w:pPr>
+      <w:r>
+        <w:rPr>
+          <w:sz w:val="28"/>
+          <w:szCs w:val="28"/>
+          <w:lang w:val="es-ES"/>
+        </w:rPr>
+        <w:t>En caso de haber demoras en cualquier etapa del proyecto</w:t>
+      </w:r>
+      <w:r>
+        <w:rPr>
+          <w:sz w:val="28"/>
+          <w:szCs w:val="28"/>
+          <w:lang w:val="es-ES"/>
+        </w:rPr>
+        <w:t xml:space="preserve"> ante una modificación del proyecto, como algún agregado de una nueva funcionalidad, implicaría un costo adicional del valor por hora trabajado o también alguna eventualidad por parte del cliente, como ser un atraso en el pago</w:t>
+      </w:r>
+      <w:r>
+        <w:rPr>
+          <w:sz w:val="28"/>
+          <w:szCs w:val="28"/>
+          <w:lang w:val="es-ES"/>
+        </w:rPr>
+        <w:t>,</w:t>
+      </w:r>
+      <w:r>
+        <w:rPr>
+          <w:sz w:val="28"/>
+          <w:szCs w:val="28"/>
+          <w:lang w:val="es-ES"/>
+        </w:rPr>
+        <w:t xml:space="preserve"> </w:t>
+      </w:r>
+      <w:r>
+        <w:rPr>
+          <w:sz w:val="28"/>
+          <w:szCs w:val="28"/>
+          <w:lang w:val="es-ES"/>
+        </w:rPr>
+        <w:t xml:space="preserve">se ha dejado margen hasta el final del mes de noviembre, </w:t>
+      </w:r>
+      <w:r>
+        <w:rPr>
+          <w:sz w:val="28"/>
+          <w:szCs w:val="28"/>
+          <w:lang w:val="es-ES"/>
+        </w:rPr>
+        <w:t>agregando un incremento del 5% al valor acordado del proyecto. En la medida de lo posible se va intentar cumplir con la</w:t>
+      </w:r>
+      <w:r>
+        <w:rPr>
+          <w:sz w:val="28"/>
+          <w:szCs w:val="28"/>
+          <w:lang w:val="es-ES"/>
+        </w:rPr>
+        <w:t xml:space="preserve"> fecha pactada de entrega</w:t>
+      </w:r>
+      <w:r>
+        <w:rPr>
+          <w:sz w:val="28"/>
+          <w:szCs w:val="28"/>
+          <w:lang w:val="es-ES"/>
+        </w:rPr>
+        <w:t xml:space="preserve"> la cual es el</w:t>
+      </w:r>
+      <w:r>
+        <w:rPr>
+          <w:sz w:val="28"/>
+          <w:szCs w:val="28"/>
+          <w:lang w:val="es-ES"/>
+        </w:rPr>
+        <w:t xml:space="preserve"> el 15 de noviembre de 2023</w:t>
+      </w:r>
+      <w:r>
+        <w:rPr>
+          <w:sz w:val="28"/>
+          <w:szCs w:val="28"/>
+          <w:lang w:val="es-ES"/>
+        </w:rPr>
+        <w:t>.</w:t>
+      </w:r>
+    </w:p>
+    <w:p>
+      <w:pPr>
+        <w:pStyle w:val="Ttulo1"/>
+        <w:rPr>
+          <w:lang w:val="es-ES"/>
+        </w:rPr>
+      </w:pPr>
+      <w:r>
+        <w:rPr>
+          <w:lang w:val="es-ES"/>
+        </w:rPr>
+        <w:lastRenderedPageBreak/>
         <w:t>Factibilidad económica</w:t>
       </w:r>
     </w:p>
@@ -645,6 +839,23 @@
           <w:szCs w:val="28"/>
           <w:lang w:val="es-ES"/>
         </w:rPr>
+        <w:t>(Cambiar, ya no uso el sistema de un solo pago)</w:t>
+      </w:r>
+    </w:p>
+    <w:p>
+      <w:pPr>
+        <w:rPr>
+          <w:sz w:val="28"/>
+          <w:szCs w:val="28"/>
+          <w:lang w:val="es-ES"/>
+        </w:rPr>
+      </w:pPr>
+      <w:r>
+        <w:rPr>
+          <w:sz w:val="28"/>
+          <w:szCs w:val="28"/>
+          <w:lang w:val="es-ES"/>
+        </w:rPr>
         <w:t>El proyecto justifica su inversión porque los beneficios económicos y operacionales que va a producir superan a los costos que pagará el instituto secundario. Este puede ser realizado aún con los límites de presupuesto, lo cual supone otro beneficio económico ya que el colegio no debe invertir más dinero del pactado.</w:t>
       </w:r>
     </w:p>
@@ -662,16 +873,24 @@
           <w:szCs w:val="28"/>
           <w:lang w:val="es-ES"/>
         </w:rPr>
-        <w:t xml:space="preserve">El proyecto contribuirá un beneficio tangible constituido por el software de registro de alumnos. Como beneficios intangibles estará compuesto por la reducción de errores y aumento de productividad del personal de despacho de alumnos, reducción de costos (en papel impreso, archiveros, </w:t>
-      </w:r>
-      <w:r>
-        <w:rPr>
-          <w:sz w:val="28"/>
-          <w:szCs w:val="28"/>
-          <w:lang w:val="es-ES"/>
-        </w:rPr>
-        <w:lastRenderedPageBreak/>
-        <w:t>muebles, carpetas y tinta para impresoras) y una mejora de velocidad a la hora de consultar información sobre los alumnos.</w:t>
+        <w:t>El proyecto contribuirá un beneficio tangible constituido por el software de registro de alumnos. Como beneficios intangibles estará compuesto por la reducción de errores y aumento de productividad del personal de despacho de alumnos, reducción de costos (en papel impreso, archiveros, muebles, carpetas y tinta para impresoras) y una mejora de velocidad a la hora de consultar información sobre los alumnos.</w:t>
+      </w:r>
+    </w:p>
+    <w:p>
+      <w:pPr>
+        <w:rPr>
+          <w:sz w:val="28"/>
+          <w:szCs w:val="28"/>
+          <w:lang w:val="es-ES"/>
+        </w:rPr>
+      </w:pPr>
+      <w:r>
+        <w:rPr>
+          <w:sz w:val="28"/>
+          <w:szCs w:val="28"/>
+          <w:lang w:val="es-ES"/>
+        </w:rPr>
+        <w:t>(Cambiar, ya no uso más el sistema de un solo pago)</w:t>
       </w:r>
     </w:p>
     <w:p>
@@ -698,8 +917,6 @@
         </w:rPr>
         <w:t xml:space="preserve"> y/o archivos</w:t>
       </w:r>
-      <w:bookmarkStart w:id="0" w:name="_GoBack"/>
-      <w:bookmarkEnd w:id="0"/>
       <w:r>
         <w:rPr>
           <w:sz w:val="28"/>
@@ -708,6 +925,14 @@
         </w:rPr>
         <w:t>. Por su lado, los costos operacionales serán mayormente de mantenimiento, pero estos costos solo serán efectuados si el establecimiento determina que el software entregado requiere de alguna actualización o corrección de error/es.</w:t>
       </w:r>
+    </w:p>
+    <w:p>
+      <w:pPr>
+        <w:pStyle w:val="Ttulo1"/>
+        <w:rPr>
+          <w:lang w:val="es-ES"/>
+        </w:rPr>
+      </w:pPr>
     </w:p>
     <w:p>
       <w:pPr>
@@ -729,7 +954,7 @@
 </file>
 
 <file path=word/numbering.xml><?xml version="1.0" encoding="utf-8"?>
-<w:numbering xmlns:wpc="http://schemas.microsoft.com/office/word/2010/wordprocessingCanvas" xmlns:cx="http://schemas.microsoft.com/office/drawing/2014/chartex" xmlns:cx1="http://schemas.microsoft.com/office/drawing/2015/9/8/chartex" xmlns:cx2="http://schemas.microsoft.com/office/drawing/2015/10/21/chartex" xmlns:cx3="http://schemas.microsoft.com/office/drawing/2016/5/9/chartex" xmlns:cx4="http://schemas.microsoft.com/office/drawing/2016/5/10/chartex" xmlns:cx5="http://schemas.microsoft.com/office/drawing/2016/5/11/chartex" xmlns:cx6="http://schemas.microsoft.com/office/drawing/2016/5/12/chartex" xmlns:cx7="http://schemas.microsoft.com/office/drawing/2016/5/13/chartex" xmlns:cx8="http://schemas.microsoft.com/office/drawing/2016/5/14/chartex" xmlns:mc="http://schemas.openxmlformats.org/markup-compatibility/2006" xmlns:aink="http://schemas.microsoft.com/office/drawing/2016/ink" xmlns:am3d="http://schemas.microsoft.com/office/drawing/2017/model3d" xmlns:o="urn:schemas-microsoft-com:office:office" xmlns:r="http://schemas.openxmlformats.org/officeDocument/2006/relationships" xmlns:m="http://schemas.openxmlformats.org/officeDocument/2006/math" xmlns:v="urn:schemas-microsoft-com:vml" xmlns:wp14="http://schemas.microsoft.com/office/word/2010/wordprocessingDrawing" xmlns:wp="http://schemas.openxmlformats.org/drawingml/2006/wordprocessingDrawing" xmlns:w10="urn:schemas-microsoft-com:office:word" xmlns:w="http://schemas.openxmlformats.org/wordprocessingml/2006/main" xmlns:w14="http://schemas.microsoft.com/office/word/2010/wordml" xmlns:w15="http://schemas.microsoft.com/office/word/2012/wordml" xmlns:w16cid="http://schemas.microsoft.com/office/word/2016/wordml/cid" xmlns:w16se="http://schemas.microsoft.com/office/word/2015/wordml/symex" xmlns:wpg="http://schemas.microsoft.com/office/word/2010/wordprocessingGroup" xmlns:wpi="http://schemas.microsoft.com/office/word/2010/wordprocessingInk" xmlns:wne="http://schemas.microsoft.com/office/word/2006/wordml" xmlns:wps="http://schemas.microsoft.com/office/word/2010/wordprocessingShape" mc:Ignorable="w14 w15 w16se w16cid wp14">
+<w:numbering xmlns:wpc="http://schemas.microsoft.com/office/word/2010/wordprocessingCanvas" xmlns:cx="http://schemas.microsoft.com/office/drawing/2014/chartex" xmlns:mc="http://schemas.openxmlformats.org/markup-compatibility/2006" xmlns:o="urn:schemas-microsoft-com:office:office" xmlns:r="http://schemas.openxmlformats.org/officeDocument/2006/relationships" xmlns:m="http://schemas.openxmlformats.org/officeDocument/2006/math" xmlns:v="urn:schemas-microsoft-com:vml" xmlns:wp14="http://schemas.microsoft.com/office/word/2010/wordprocessingDrawing" xmlns:wp="http://schemas.openxmlformats.org/drawingml/2006/wordprocessingDrawing" xmlns:w10="urn:schemas-microsoft-com:office:word" xmlns:w="http://schemas.openxmlformats.org/wordprocessingml/2006/main" xmlns:w14="http://schemas.microsoft.com/office/word/2010/wordml" xmlns:w15="http://schemas.microsoft.com/office/word/2012/wordml" xmlns:w16se="http://schemas.microsoft.com/office/word/2015/wordml/symex" xmlns:wpg="http://schemas.microsoft.com/office/word/2010/wordprocessingGroup" xmlns:wpi="http://schemas.microsoft.com/office/word/2010/wordprocessingInk" xmlns:wne="http://schemas.microsoft.com/office/word/2006/wordml" xmlns:wps="http://schemas.microsoft.com/office/word/2010/wordprocessingShape" mc:Ignorable="w14 w15 w16se wp14">
   <w:abstractNum w:abstractNumId="0" w15:restartNumberingAfterBreak="0">
     <w:nsid w:val="1AB95527"/>
     <w:multiLevelType w:val="hybridMultilevel"/>
@@ -1201,7 +1426,7 @@
 </file>
 
 <file path=word/styles.xml><?xml version="1.0" encoding="utf-8"?>
-<w:styles xmlns:mc="http://schemas.openxmlformats.org/markup-compatibility/2006" xmlns:r="http://schemas.openxmlformats.org/officeDocument/2006/relationships" xmlns:w="http://schemas.openxmlformats.org/wordprocessingml/2006/main" xmlns:w14="http://schemas.microsoft.com/office/word/2010/wordml" xmlns:w15="http://schemas.microsoft.com/office/word/2012/wordml" xmlns:w16cid="http://schemas.microsoft.com/office/word/2016/wordml/cid" xmlns:w16se="http://schemas.microsoft.com/office/word/2015/wordml/symex" mc:Ignorable="w14 w15 w16se w16cid">
+<w:styles xmlns:mc="http://schemas.openxmlformats.org/markup-compatibility/2006" xmlns:r="http://schemas.openxmlformats.org/officeDocument/2006/relationships" xmlns:w="http://schemas.openxmlformats.org/wordprocessingml/2006/main" xmlns:w14="http://schemas.microsoft.com/office/word/2010/wordml" xmlns:w15="http://schemas.microsoft.com/office/word/2012/wordml" xmlns:w16se="http://schemas.microsoft.com/office/word/2015/wordml/symex" mc:Ignorable="w14 w15 w16se">
   <w:docDefaults>
     <w:rPrDefault>
       <w:rPr>
@@ -1217,7 +1442,7 @@
       </w:pPr>
     </w:pPrDefault>
   </w:docDefaults>
-  <w:latentStyles w:defLockedState="0" w:defUIPriority="99" w:defSemiHidden="0" w:defUnhideWhenUsed="0" w:defQFormat="0" w:count="376">
+  <w:latentStyles w:defLockedState="0" w:defUIPriority="99" w:defSemiHidden="0" w:defUnhideWhenUsed="0" w:defQFormat="0" w:count="371">
     <w:lsdException w:name="Normal" w:uiPriority="0" w:qFormat="1"/>
     <w:lsdException w:name="heading 1" w:uiPriority="9" w:qFormat="1"/>
     <w:lsdException w:name="heading 2" w:semiHidden="1" w:uiPriority="9" w:unhideWhenUsed="1" w:qFormat="1"/>
@@ -1589,21 +1814,16 @@
     <w:lsdException w:name="List Table 5 Dark Accent 6" w:uiPriority="50"/>
     <w:lsdException w:name="List Table 6 Colorful Accent 6" w:uiPriority="51"/>
     <w:lsdException w:name="List Table 7 Colorful Accent 6" w:uiPriority="52"/>
-    <w:lsdException w:name="Mention" w:semiHidden="1" w:unhideWhenUsed="1"/>
-    <w:lsdException w:name="Smart Hyperlink" w:semiHidden="1" w:unhideWhenUsed="1"/>
-    <w:lsdException w:name="Hashtag" w:semiHidden="1" w:unhideWhenUsed="1"/>
-    <w:lsdException w:name="Unresolved Mention" w:semiHidden="1" w:unhideWhenUsed="1"/>
-    <w:lsdException w:name="Smart Link" w:semiHidden="1" w:unhideWhenUsed="1"/>
   </w:latentStyles>
   <w:style w:type="paragraph" w:default="1" w:styleId="Normal">
     <w:name w:val="Normal"/>
     <w:qFormat/>
   </w:style>
-  <w:style w:type="paragraph" w:styleId="Heading1">
+  <w:style w:type="paragraph" w:styleId="Ttulo1">
     <w:name w:val="heading 1"/>
     <w:basedOn w:val="Normal"/>
     <w:next w:val="Normal"/>
-    <w:link w:val="Heading1Char"/>
+    <w:link w:val="Ttulo1Car"/>
     <w:uiPriority w:val="9"/>
     <w:qFormat/>
     <w:rsid w:val="003408D1"/>
@@ -1620,11 +1840,11 @@
       <w:szCs w:val="32"/>
     </w:rPr>
   </w:style>
-  <w:style w:type="paragraph" w:styleId="Heading2">
+  <w:style w:type="paragraph" w:styleId="Ttulo2">
     <w:name w:val="heading 2"/>
     <w:basedOn w:val="Normal"/>
     <w:next w:val="Normal"/>
-    <w:link w:val="Heading2Char"/>
+    <w:link w:val="Ttulo2Car"/>
     <w:uiPriority w:val="9"/>
     <w:unhideWhenUsed/>
     <w:qFormat/>
@@ -1642,13 +1862,13 @@
       <w:szCs w:val="26"/>
     </w:rPr>
   </w:style>
-  <w:style w:type="character" w:default="1" w:styleId="DefaultParagraphFont">
+  <w:style w:type="character" w:default="1" w:styleId="Fuentedeprrafopredeter">
     <w:name w:val="Default Paragraph Font"/>
     <w:uiPriority w:val="1"/>
     <w:semiHidden/>
     <w:unhideWhenUsed/>
   </w:style>
-  <w:style w:type="table" w:default="1" w:styleId="TableNormal">
+  <w:style w:type="table" w:default="1" w:styleId="Tablanormal">
     <w:name w:val="Normal Table"/>
     <w:uiPriority w:val="99"/>
     <w:semiHidden/>
@@ -1663,17 +1883,17 @@
       </w:tblCellMar>
     </w:tblPr>
   </w:style>
-  <w:style w:type="numbering" w:default="1" w:styleId="NoList">
+  <w:style w:type="numbering" w:default="1" w:styleId="Sinlista">
     <w:name w:val="No List"/>
     <w:uiPriority w:val="99"/>
     <w:semiHidden/>
     <w:unhideWhenUsed/>
   </w:style>
-  <w:style w:type="paragraph" w:styleId="Title">
+  <w:style w:type="paragraph" w:styleId="Ttulo">
     <w:name w:val="Title"/>
     <w:basedOn w:val="Normal"/>
     <w:next w:val="Normal"/>
-    <w:link w:val="TitleChar"/>
+    <w:link w:val="TtuloCar"/>
     <w:uiPriority w:val="10"/>
     <w:qFormat/>
     <w:rsid w:val="003408D1"/>
@@ -1689,10 +1909,10 @@
       <w:szCs w:val="56"/>
     </w:rPr>
   </w:style>
-  <w:style w:type="character" w:customStyle="1" w:styleId="TitleChar">
-    <w:name w:val="Title Char"/>
-    <w:basedOn w:val="DefaultParagraphFont"/>
-    <w:link w:val="Title"/>
+  <w:style w:type="character" w:customStyle="1" w:styleId="TtuloCar">
+    <w:name w:val="Título Car"/>
+    <w:basedOn w:val="Fuentedeprrafopredeter"/>
+    <w:link w:val="Ttulo"/>
     <w:uiPriority w:val="10"/>
     <w:rsid w:val="003408D1"/>
     <w:rPr>
@@ -1703,10 +1923,10 @@
       <w:szCs w:val="56"/>
     </w:rPr>
   </w:style>
-  <w:style w:type="character" w:customStyle="1" w:styleId="Heading1Char">
-    <w:name w:val="Heading 1 Char"/>
-    <w:basedOn w:val="DefaultParagraphFont"/>
-    <w:link w:val="Heading1"/>
+  <w:style w:type="character" w:customStyle="1" w:styleId="Ttulo1Car">
+    <w:name w:val="Título 1 Car"/>
+    <w:basedOn w:val="Fuentedeprrafopredeter"/>
+    <w:link w:val="Ttulo1"/>
     <w:uiPriority w:val="9"/>
     <w:rsid w:val="003408D1"/>
     <w:rPr>
@@ -1716,7 +1936,7 @@
       <w:szCs w:val="32"/>
     </w:rPr>
   </w:style>
-  <w:style w:type="paragraph" w:styleId="ListParagraph">
+  <w:style w:type="paragraph" w:styleId="Prrafodelista">
     <w:name w:val="List Paragraph"/>
     <w:basedOn w:val="Normal"/>
     <w:uiPriority w:val="34"/>
@@ -1727,10 +1947,10 @@
       <w:contextualSpacing/>
     </w:pPr>
   </w:style>
-  <w:style w:type="character" w:customStyle="1" w:styleId="Heading2Char">
-    <w:name w:val="Heading 2 Char"/>
-    <w:basedOn w:val="DefaultParagraphFont"/>
-    <w:link w:val="Heading2"/>
+  <w:style w:type="character" w:customStyle="1" w:styleId="Ttulo2Car">
+    <w:name w:val="Título 2 Car"/>
+    <w:basedOn w:val="Fuentedeprrafopredeter"/>
+    <w:link w:val="Ttulo2"/>
     <w:uiPriority w:val="9"/>
     <w:rsid w:val="009C46A3"/>
     <w:rPr>

</xml_diff>